<commit_message>
Uradjen ERD dijagram, dodane funkcionalnosti igrice i ispravljen dijagram
</commit_message>
<xml_diff>
--- a/Igrica/OpisIgrice.docx
+++ b/Igrica/OpisIgrice.docx
@@ -65,8 +65,125 @@
         </w:rPr>
         <w:t>Obje igrice će imati 2 nivoa: lahki i teški. Na lahkom nivou igraču će biti napisan broj slova, dok će na teškom biti ostavljen samo textbox u kojeg igrač treba upisati riječ.</w:t>
       </w:r>
+    </w:p>
+    <w:p>
+      <w:pPr>
+        <w:rPr>
+          <w:lang w:val="bs-Latn-BA"/>
+        </w:rPr>
+      </w:pPr>
+    </w:p>
+    <w:p>
+      <w:pPr>
+        <w:rPr>
+          <w:lang w:val="bs-Latn-BA"/>
+        </w:rPr>
+      </w:pPr>
+      <w:r>
+        <w:rPr>
+          <w:lang w:val="bs-Latn-BA"/>
+        </w:rPr>
+        <w:t>Funkcionalnosti:</w:t>
+      </w:r>
+    </w:p>
+    <w:p>
+      <w:pPr>
+        <w:rPr>
+          <w:lang w:val="bs-Latn-BA"/>
+        </w:rPr>
+      </w:pPr>
+      <w:r>
+        <w:rPr>
+          <w:lang w:val="bs-Latn-BA"/>
+        </w:rPr>
+        <w:t>-login/registracija sa unikatnim username-om</w:t>
+      </w:r>
+    </w:p>
+    <w:p>
+      <w:pPr>
+        <w:rPr>
+          <w:lang w:val="bs-Latn-BA"/>
+        </w:rPr>
+      </w:pPr>
+      <w:r>
+        <w:rPr>
+          <w:lang w:val="bs-Latn-BA"/>
+        </w:rPr>
+        <w:t>-odabir nivoa (beginner i expert)</w:t>
+      </w:r>
+    </w:p>
+    <w:p>
+      <w:pPr>
+        <w:rPr>
+          <w:lang w:val="bs-Latn-BA"/>
+        </w:rPr>
+      </w:pPr>
+      <w:r>
+        <w:rPr>
+          <w:lang w:val="bs-Latn-BA"/>
+        </w:rPr>
+        <w:t>-na beginner nivou su ponuđena slova konačnih odgovora</w:t>
+      </w:r>
+    </w:p>
+    <w:p>
+      <w:pPr>
+        <w:rPr>
+          <w:lang w:val="bs-Latn-BA"/>
+        </w:rPr>
+      </w:pPr>
+      <w:r>
+        <w:rPr>
+          <w:lang w:val="bs-Latn-BA"/>
+        </w:rPr>
+        <w:t>-na expert nivou igrač upisuje riječ</w:t>
+      </w:r>
+    </w:p>
+    <w:p>
+      <w:pPr>
+        <w:rPr>
+          <w:lang w:val="bs-Latn-BA"/>
+        </w:rPr>
+      </w:pPr>
+      <w:r>
+        <w:rPr>
+          <w:lang w:val="bs-Latn-BA"/>
+        </w:rPr>
+        <w:t>-praćenje level-</w:t>
+      </w:r>
       <w:bookmarkStart w:id="0" w:name="_GoBack"/>
       <w:bookmarkEnd w:id="0"/>
+      <w:r>
+        <w:rPr>
+          <w:lang w:val="bs-Latn-BA"/>
+        </w:rPr>
+        <w:t>a igrača</w:t>
+      </w:r>
+    </w:p>
+    <w:p>
+      <w:pPr>
+        <w:rPr>
+          <w:lang w:val="bs-Latn-BA"/>
+        </w:rPr>
+      </w:pPr>
+      <w:r>
+        <w:rPr>
+          <w:lang w:val="bs-Latn-BA"/>
+        </w:rPr>
+        <w:t>-ažuriranje score-a u toku igrice</w:t>
+      </w:r>
+    </w:p>
+    <w:p>
+      <w:pPr>
+        <w:rPr>
+          <w:lang w:val="bs-Latn-BA"/>
+        </w:rPr>
+      </w:pPr>
+      <w:r>
+        <w:rPr>
+          <w:lang w:val="bs-Latn-BA"/>
+        </w:rPr>
+        <w:t>-scoreboard</w:t>
+      </w:r>
     </w:p>
     <w:sectPr>
       <w:pgSz w:w="12240" w:h="15840"/>

</xml_diff>